<commit_message>
git subrepo pull modules
subrepo:
  subdir:   "modules"
  merged:   "7ea2827385"
upstream:
  origin:   "git@github.com:daisy/pipeline-modules.git"
  branch:   "master"
  commit:   "6a7b6ab83d"
git-subrepo:
  version:  "0.3.1"
  origin:   "???"
  commit:   "???"
</commit_message>
<xml_diff>
--- a/modules/scripts/word-to-dtbook/src/test/resources/Test 1/Input/F1.docx
+++ b/modules/scripts/word-to-dtbook/src/test/resources/Test 1/Input/F1.docx
@@ -1,6 +1,6 @@
 
 <file path=word/document.xml><?xml version="1.0" encoding="utf-8"?>
-<w:document xmlns:wpc="http://schemas.microsoft.com/office/word/2010/wordprocessingCanvas" xmlns:cx="http://schemas.microsoft.com/office/drawing/2014/chartex" xmlns:cx1="http://schemas.microsoft.com/office/drawing/2015/9/8/chartex" xmlns:cx2="http://schemas.microsoft.com/office/drawing/2015/10/21/chartex" xmlns:cx3="http://schemas.microsoft.com/office/drawing/2016/5/9/chartex" xmlns:cx4="http://schemas.microsoft.com/office/drawing/2016/5/10/chartex" xmlns:cx5="http://schemas.microsoft.com/office/drawing/2016/5/11/chartex" xmlns:cx6="http://schemas.microsoft.com/office/drawing/2016/5/12/chartex" xmlns:cx7="http://schemas.microsoft.com/office/drawing/2016/5/13/chartex" xmlns:cx8="http://schemas.microsoft.com/office/drawing/2016/5/14/chartex" xmlns:mc="http://schemas.openxmlformats.org/markup-compatibility/2006" xmlns:aink="http://schemas.microsoft.com/office/drawing/2016/ink" xmlns:am3d="http://schemas.microsoft.com/office/drawing/2017/model3d" xmlns:o="urn:schemas-microsoft-com:office:office" xmlns:oel="http://schemas.microsoft.com/office/2019/extlst" xmlns:r="http://schemas.openxmlformats.org/officeDocument/2006/relationships" xmlns:m="http://schemas.openxmlformats.org/officeDocument/2006/math" xmlns:v="urn:schemas-microsoft-com:vml" xmlns:wp14="http://schemas.microsoft.com/office/word/2010/wordprocessingDrawing" xmlns:wp="http://schemas.openxmlformats.org/drawingml/2006/wordprocessingDrawing" xmlns:w10="urn:schemas-microsoft-com:office:word" xmlns:w="http://schemas.openxmlformats.org/wordprocessingml/2006/main" xmlns:w14="http://schemas.microsoft.com/office/word/2010/wordml" xmlns:w15="http://schemas.microsoft.com/office/word/2012/wordml" xmlns:w16cex="http://schemas.microsoft.com/office/word/2018/wordml/cex" xmlns:w16cid="http://schemas.microsoft.com/office/word/2016/wordml/cid" xmlns:w16="http://schemas.microsoft.com/office/word/2018/wordml" xmlns:w16du="http://schemas.microsoft.com/office/word/2023/wordml/word16du" xmlns:w16sdtdh="http://schemas.microsoft.com/office/word/2020/wordml/sdtdatahash" xmlns:w16se="http://schemas.microsoft.com/office/word/2015/wordml/symex" xmlns:wpg="http://schemas.microsoft.com/office/word/2010/wordprocessingGroup" xmlns:wpi="http://schemas.microsoft.com/office/word/2010/wordprocessingInk" xmlns:wne="http://schemas.microsoft.com/office/word/2006/wordml" xmlns:wps="http://schemas.microsoft.com/office/word/2010/wordprocessingShape" mc:Ignorable="w14 w15 w16se w16cid w16 w16cex w16sdtdh w16du wp14">
+<w:document xmlns:wpc="http://schemas.microsoft.com/office/word/2010/wordprocessingCanvas" xmlns:cx="http://schemas.microsoft.com/office/drawing/2014/chartex" xmlns:cx1="http://schemas.microsoft.com/office/drawing/2015/9/8/chartex" xmlns:cx2="http://schemas.microsoft.com/office/drawing/2015/10/21/chartex" xmlns:cx3="http://schemas.microsoft.com/office/drawing/2016/5/9/chartex" xmlns:cx4="http://schemas.microsoft.com/office/drawing/2016/5/10/chartex" xmlns:cx5="http://schemas.microsoft.com/office/drawing/2016/5/11/chartex" xmlns:cx6="http://schemas.microsoft.com/office/drawing/2016/5/12/chartex" xmlns:cx7="http://schemas.microsoft.com/office/drawing/2016/5/13/chartex" xmlns:cx8="http://schemas.microsoft.com/office/drawing/2016/5/14/chartex" xmlns:mc="http://schemas.openxmlformats.org/markup-compatibility/2006" xmlns:aink="http://schemas.microsoft.com/office/drawing/2016/ink" xmlns:am3d="http://schemas.microsoft.com/office/drawing/2017/model3d" xmlns:o="urn:schemas-microsoft-com:office:office" xmlns:oel="http://schemas.microsoft.com/office/2019/extlst" xmlns:r="http://schemas.openxmlformats.org/officeDocument/2006/relationships" xmlns:m="http://schemas.openxmlformats.org/officeDocument/2006/math" xmlns:v="urn:schemas-microsoft-com:vml" xmlns:wp14="http://schemas.microsoft.com/office/word/2010/wordprocessingDrawing" xmlns:wp="http://schemas.openxmlformats.org/drawingml/2006/wordprocessingDrawing" xmlns:w10="urn:schemas-microsoft-com:office:word" xmlns:w="http://schemas.openxmlformats.org/wordprocessingml/2006/main" xmlns:w14="http://schemas.microsoft.com/office/word/2010/wordml" xmlns:w15="http://schemas.microsoft.com/office/word/2012/wordml" xmlns:w16cex="http://schemas.microsoft.com/office/word/2018/wordml/cex" xmlns:w16cid="http://schemas.microsoft.com/office/word/2016/wordml/cid" xmlns:w16="http://schemas.microsoft.com/office/word/2018/wordml" xmlns:w16du="http://schemas.microsoft.com/office/word/2023/wordml/word16du" xmlns:w16sdtdh="http://schemas.microsoft.com/office/word/2020/wordml/sdtdatahash" xmlns:w16sdtfl="http://schemas.microsoft.com/office/word/2024/wordml/sdtformatlock" xmlns:w16se="http://schemas.microsoft.com/office/word/2015/wordml/symex" xmlns:wpg="http://schemas.microsoft.com/office/word/2010/wordprocessingGroup" xmlns:wpi="http://schemas.microsoft.com/office/word/2010/wordprocessingInk" xmlns:wne="http://schemas.microsoft.com/office/word/2006/wordml" xmlns:wps="http://schemas.microsoft.com/office/word/2010/wordprocessingShape" mc:Ignorable="w14 w15 w16se w16cid w16 w16cex w16sdtdh w16sdtfl w16du wp14">
   <w:body>
     <w:tbl>
       <w:tblPr>
@@ -625,253 +625,10 @@
     </w:p>
     <w:p>
       <w:pPr>
-        <w:rPr>
-          <w:rFonts w:cs="Arial"/>
-          <w:noProof/>
-        </w:rPr>
+        <w:pStyle w:val="Sidebar-OptionalDAISY"/>
       </w:pPr>
       <w:r>
-        <w:rPr>
-          <w:rFonts w:cs="Arial"/>
-          <w:noProof/>
-        </w:rPr>
-        <w:drawing>
-          <wp:inline distT="0" distB="0" distL="0" distR="0" wp14:anchorId="1904493B" wp14:editId="547A25CA">
-            <wp:extent cx="2552700" cy="3361357"/>
-            <wp:effectExtent l="0" t="0" r="0" b="0"/>
-            <wp:docPr id="4" name="Рисунок 4" descr="C:\Documents and Settings\shpileuskaya_c\Рабочий стол\Фото\CarFree Day\Игорь.jpg"/>
-            <wp:cNvGraphicFramePr>
-              <a:graphicFrameLocks xmlns:a="http://schemas.openxmlformats.org/drawingml/2006/main" noChangeAspect="1"/>
-            </wp:cNvGraphicFramePr>
-            <a:graphic xmlns:a="http://schemas.openxmlformats.org/drawingml/2006/main">
-              <a:graphicData uri="http://schemas.openxmlformats.org/drawingml/2006/picture">
-                <pic:pic xmlns:pic="http://schemas.openxmlformats.org/drawingml/2006/picture">
-                  <pic:nvPicPr>
-                    <pic:cNvPr id="0" name="Picture 4" descr="C:\Documents and Settings\shpileuskaya_c\Рабочий стол\Фото\CarFree Day\Игорь.jpg"/>
-                    <pic:cNvPicPr>
-                      <a:picLocks noChangeAspect="1" noChangeArrowheads="1"/>
-                    </pic:cNvPicPr>
-                  </pic:nvPicPr>
-                  <pic:blipFill>
-                    <a:blip r:embed="rId7" cstate="print">
-                      <a:extLst>
-                        <a:ext uri="{28A0092B-C50C-407E-A947-70E740481C1C}">
-                          <a14:useLocalDpi xmlns:a14="http://schemas.microsoft.com/office/drawing/2010/main" val="0"/>
-                        </a:ext>
-                      </a:extLst>
-                    </a:blip>
-                    <a:srcRect/>
-                    <a:stretch>
-                      <a:fillRect/>
-                    </a:stretch>
-                  </pic:blipFill>
-                  <pic:spPr bwMode="auto">
-                    <a:xfrm>
-                      <a:off x="0" y="0"/>
-                      <a:ext cx="2559413" cy="3370197"/>
-                    </a:xfrm>
-                    <a:prstGeom prst="rect">
-                      <a:avLst/>
-                    </a:prstGeom>
-                    <a:noFill/>
-                    <a:ln>
-                      <a:noFill/>
-                    </a:ln>
-                  </pic:spPr>
-                </pic:pic>
-              </a:graphicData>
-            </a:graphic>
-          </wp:inline>
-        </w:drawing>
-      </w:r>
-      <w:r>
-        <w:rPr>
-          <w:rFonts w:cs="Arial"/>
-          <w:noProof/>
-        </w:rPr>
-        <w:t xml:space="preserve"> </w:t>
-      </w:r>
-      <w:r>
-        <w:rPr>
-          <w:rFonts w:cs="Arial"/>
-          <w:noProof/>
-        </w:rPr>
-        <w:drawing>
-          <wp:inline distT="0" distB="0" distL="0" distR="0" wp14:anchorId="6D08898D" wp14:editId="7B91D7E3">
-            <wp:extent cx="2495550" cy="3327399"/>
-            <wp:effectExtent l="0" t="0" r="0" b="6985"/>
-            <wp:docPr id="2" name="Рисунок 2" descr="C:\Documents and Settings\shpileuskaya_c\Рабочий стол\Фото\CarFree Day\Володя.jpg"/>
-            <wp:cNvGraphicFramePr>
-              <a:graphicFrameLocks xmlns:a="http://schemas.openxmlformats.org/drawingml/2006/main" noChangeAspect="1"/>
-            </wp:cNvGraphicFramePr>
-            <a:graphic xmlns:a="http://schemas.openxmlformats.org/drawingml/2006/main">
-              <a:graphicData uri="http://schemas.openxmlformats.org/drawingml/2006/picture">
-                <pic:pic xmlns:pic="http://schemas.openxmlformats.org/drawingml/2006/picture">
-                  <pic:nvPicPr>
-                    <pic:cNvPr id="0" name="Picture 2" descr="C:\Documents and Settings\shpileuskaya_c\Рабочий стол\Фото\CarFree Day\Володя.jpg"/>
-                    <pic:cNvPicPr>
-                      <a:picLocks noChangeAspect="1" noChangeArrowheads="1"/>
-                    </pic:cNvPicPr>
-                  </pic:nvPicPr>
-                  <pic:blipFill>
-                    <a:blip r:embed="rId8" cstate="print">
-                      <a:extLst>
-                        <a:ext uri="{28A0092B-C50C-407E-A947-70E740481C1C}">
-                          <a14:useLocalDpi xmlns:a14="http://schemas.microsoft.com/office/drawing/2010/main" val="0"/>
-                        </a:ext>
-                      </a:extLst>
-                    </a:blip>
-                    <a:srcRect/>
-                    <a:stretch>
-                      <a:fillRect/>
-                    </a:stretch>
-                  </pic:blipFill>
-                  <pic:spPr bwMode="auto">
-                    <a:xfrm>
-                      <a:off x="0" y="0"/>
-                      <a:ext cx="2500490" cy="3333986"/>
-                    </a:xfrm>
-                    <a:prstGeom prst="rect">
-                      <a:avLst/>
-                    </a:prstGeom>
-                    <a:noFill/>
-                    <a:ln>
-                      <a:noFill/>
-                    </a:ln>
-                  </pic:spPr>
-                </pic:pic>
-              </a:graphicData>
-            </a:graphic>
-          </wp:inline>
-        </w:drawing>
-      </w:r>
-      <w:r>
-        <w:rPr>
-          <w:rFonts w:cs="Arial"/>
-          <w:noProof/>
-        </w:rPr>
-        <w:t xml:space="preserve"> </w:t>
-      </w:r>
-    </w:p>
-    <w:p>
-      <w:pPr>
-        <w:rPr>
-          <w:rFonts w:cs="Arial"/>
-        </w:rPr>
-      </w:pPr>
-      <w:r>
-        <w:rPr>
-          <w:rFonts w:cs="Arial"/>
-          <w:noProof/>
-        </w:rPr>
-        <w:drawing>
-          <wp:inline distT="0" distB="0" distL="0" distR="0" wp14:anchorId="25140E70" wp14:editId="0D7A929E">
-            <wp:extent cx="2572664" cy="2995786"/>
-            <wp:effectExtent l="0" t="0" r="0" b="0"/>
-            <wp:docPr id="1" name="Рисунок 1" descr="C:\Documents and Settings\shpileuskaya_c\Рабочий стол\Фото\CarFree Day\Катя.jpg"/>
-            <wp:cNvGraphicFramePr>
-              <a:graphicFrameLocks xmlns:a="http://schemas.openxmlformats.org/drawingml/2006/main" noChangeAspect="1"/>
-            </wp:cNvGraphicFramePr>
-            <a:graphic xmlns:a="http://schemas.openxmlformats.org/drawingml/2006/main">
-              <a:graphicData uri="http://schemas.openxmlformats.org/drawingml/2006/picture">
-                <pic:pic xmlns:pic="http://schemas.openxmlformats.org/drawingml/2006/picture">
-                  <pic:nvPicPr>
-                    <pic:cNvPr id="0" name="Picture 1" descr="C:\Documents and Settings\shpileuskaya_c\Рабочий стол\Фото\CarFree Day\Катя.jpg"/>
-                    <pic:cNvPicPr>
-                      <a:picLocks noChangeAspect="1" noChangeArrowheads="1"/>
-                    </pic:cNvPicPr>
-                  </pic:nvPicPr>
-                  <pic:blipFill>
-                    <a:blip r:embed="rId9" cstate="print">
-                      <a:extLst>
-                        <a:ext uri="{28A0092B-C50C-407E-A947-70E740481C1C}">
-                          <a14:useLocalDpi xmlns:a14="http://schemas.microsoft.com/office/drawing/2010/main" val="0"/>
-                        </a:ext>
-                      </a:extLst>
-                    </a:blip>
-                    <a:srcRect/>
-                    <a:stretch>
-                      <a:fillRect/>
-                    </a:stretch>
-                  </pic:blipFill>
-                  <pic:spPr bwMode="auto">
-                    <a:xfrm>
-                      <a:off x="0" y="0"/>
-                      <a:ext cx="2582406" cy="3007130"/>
-                    </a:xfrm>
-                    <a:prstGeom prst="rect">
-                      <a:avLst/>
-                    </a:prstGeom>
-                    <a:noFill/>
-                    <a:ln>
-                      <a:noFill/>
-                    </a:ln>
-                  </pic:spPr>
-                </pic:pic>
-              </a:graphicData>
-            </a:graphic>
-          </wp:inline>
-        </w:drawing>
-      </w:r>
-      <w:r>
-        <w:rPr>
-          <w:rFonts w:cs="Arial"/>
-        </w:rPr>
-        <w:t xml:space="preserve"> </w:t>
-      </w:r>
-      <w:r>
-        <w:rPr>
-          <w:rFonts w:cs="Arial"/>
-          <w:noProof/>
-        </w:rPr>
-        <w:drawing>
-          <wp:inline distT="0" distB="0" distL="0" distR="0" wp14:anchorId="32576628" wp14:editId="5DF6CD31">
-            <wp:extent cx="3552825" cy="2536695"/>
-            <wp:effectExtent l="0" t="0" r="0" b="0"/>
-            <wp:docPr id="6" name="Рисунок 6" descr="C:\Documents and Settings\shpileuskaya_c\Рабочий стол\Фото\CarFree Day\40.jpg"/>
-            <wp:cNvGraphicFramePr>
-              <a:graphicFrameLocks xmlns:a="http://schemas.openxmlformats.org/drawingml/2006/main" noChangeAspect="1"/>
-            </wp:cNvGraphicFramePr>
-            <a:graphic xmlns:a="http://schemas.openxmlformats.org/drawingml/2006/main">
-              <a:graphicData uri="http://schemas.openxmlformats.org/drawingml/2006/picture">
-                <pic:pic xmlns:pic="http://schemas.openxmlformats.org/drawingml/2006/picture">
-                  <pic:nvPicPr>
-                    <pic:cNvPr id="0" name="Picture 6" descr="C:\Documents and Settings\shpileuskaya_c\Рабочий стол\Фото\CarFree Day\40.jpg"/>
-                    <pic:cNvPicPr>
-                      <a:picLocks noChangeAspect="1" noChangeArrowheads="1"/>
-                    </pic:cNvPicPr>
-                  </pic:nvPicPr>
-                  <pic:blipFill>
-                    <a:blip r:embed="rId10" cstate="print">
-                      <a:extLst>
-                        <a:ext uri="{28A0092B-C50C-407E-A947-70E740481C1C}">
-                          <a14:useLocalDpi xmlns:a14="http://schemas.microsoft.com/office/drawing/2010/main" val="0"/>
-                        </a:ext>
-                      </a:extLst>
-                    </a:blip>
-                    <a:srcRect/>
-                    <a:stretch>
-                      <a:fillRect/>
-                    </a:stretch>
-                  </pic:blipFill>
-                  <pic:spPr bwMode="auto">
-                    <a:xfrm>
-                      <a:off x="0" y="0"/>
-                      <a:ext cx="3560127" cy="2541909"/>
-                    </a:xfrm>
-                    <a:prstGeom prst="rect">
-                      <a:avLst/>
-                    </a:prstGeom>
-                    <a:noFill/>
-                    <a:ln>
-                      <a:noFill/>
-                    </a:ln>
-                  </pic:spPr>
-                </pic:pic>
-              </a:graphicData>
-            </a:graphic>
-          </wp:inline>
-        </w:drawing>
+        <w:t>Photos of people have been removed from the document.</w:t>
       </w:r>
     </w:p>
     <w:p>
@@ -926,8 +683,8 @@
     </w:p>
     <w:p/>
     <w:sectPr>
-      <w:headerReference w:type="default" r:id="rId11"/>
-      <w:footerReference w:type="default" r:id="rId12"/>
+      <w:headerReference w:type="default" r:id="rId7"/>
+      <w:footerReference w:type="default" r:id="rId8"/>
       <w:pgSz w:w="11906" w:h="16838"/>
       <w:pgMar w:top="1134" w:right="707" w:bottom="993" w:left="1134" w:header="540" w:footer="0" w:gutter="0"/>
       <w:cols w:space="720"/>
@@ -937,7 +694,7 @@
 </file>
 
 <file path=word/endnotes.xml><?xml version="1.0" encoding="utf-8"?>
-<w:endnotes xmlns:wpc="http://schemas.microsoft.com/office/word/2010/wordprocessingCanvas" xmlns:cx="http://schemas.microsoft.com/office/drawing/2014/chartex" xmlns:cx1="http://schemas.microsoft.com/office/drawing/2015/9/8/chartex" xmlns:cx2="http://schemas.microsoft.com/office/drawing/2015/10/21/chartex" xmlns:cx3="http://schemas.microsoft.com/office/drawing/2016/5/9/chartex" xmlns:cx4="http://schemas.microsoft.com/office/drawing/2016/5/10/chartex" xmlns:cx5="http://schemas.microsoft.com/office/drawing/2016/5/11/chartex" xmlns:cx6="http://schemas.microsoft.com/office/drawing/2016/5/12/chartex" xmlns:cx7="http://schemas.microsoft.com/office/drawing/2016/5/13/chartex" xmlns:cx8="http://schemas.microsoft.com/office/drawing/2016/5/14/chartex" xmlns:mc="http://schemas.openxmlformats.org/markup-compatibility/2006" xmlns:aink="http://schemas.microsoft.com/office/drawing/2016/ink" xmlns:am3d="http://schemas.microsoft.com/office/drawing/2017/model3d" xmlns:o="urn:schemas-microsoft-com:office:office" xmlns:oel="http://schemas.microsoft.com/office/2019/extlst" xmlns:r="http://schemas.openxmlformats.org/officeDocument/2006/relationships" xmlns:m="http://schemas.openxmlformats.org/officeDocument/2006/math" xmlns:v="urn:schemas-microsoft-com:vml" xmlns:wp14="http://schemas.microsoft.com/office/word/2010/wordprocessingDrawing" xmlns:wp="http://schemas.openxmlformats.org/drawingml/2006/wordprocessingDrawing" xmlns:w10="urn:schemas-microsoft-com:office:word" xmlns:w="http://schemas.openxmlformats.org/wordprocessingml/2006/main" xmlns:w14="http://schemas.microsoft.com/office/word/2010/wordml" xmlns:w15="http://schemas.microsoft.com/office/word/2012/wordml" xmlns:w16cex="http://schemas.microsoft.com/office/word/2018/wordml/cex" xmlns:w16cid="http://schemas.microsoft.com/office/word/2016/wordml/cid" xmlns:w16="http://schemas.microsoft.com/office/word/2018/wordml" xmlns:w16du="http://schemas.microsoft.com/office/word/2023/wordml/word16du" xmlns:w16sdtdh="http://schemas.microsoft.com/office/word/2020/wordml/sdtdatahash" xmlns:w16se="http://schemas.microsoft.com/office/word/2015/wordml/symex" xmlns:wpg="http://schemas.microsoft.com/office/word/2010/wordprocessingGroup" xmlns:wpi="http://schemas.microsoft.com/office/word/2010/wordprocessingInk" xmlns:wne="http://schemas.microsoft.com/office/word/2006/wordml" xmlns:wps="http://schemas.microsoft.com/office/word/2010/wordprocessingShape" mc:Ignorable="w14 w15 w16se w16cid w16 w16cex w16sdtdh w16du wp14">
+<w:endnotes xmlns:wpc="http://schemas.microsoft.com/office/word/2010/wordprocessingCanvas" xmlns:cx="http://schemas.microsoft.com/office/drawing/2014/chartex" xmlns:cx1="http://schemas.microsoft.com/office/drawing/2015/9/8/chartex" xmlns:cx2="http://schemas.microsoft.com/office/drawing/2015/10/21/chartex" xmlns:cx3="http://schemas.microsoft.com/office/drawing/2016/5/9/chartex" xmlns:cx4="http://schemas.microsoft.com/office/drawing/2016/5/10/chartex" xmlns:cx5="http://schemas.microsoft.com/office/drawing/2016/5/11/chartex" xmlns:cx6="http://schemas.microsoft.com/office/drawing/2016/5/12/chartex" xmlns:cx7="http://schemas.microsoft.com/office/drawing/2016/5/13/chartex" xmlns:cx8="http://schemas.microsoft.com/office/drawing/2016/5/14/chartex" xmlns:mc="http://schemas.openxmlformats.org/markup-compatibility/2006" xmlns:aink="http://schemas.microsoft.com/office/drawing/2016/ink" xmlns:am3d="http://schemas.microsoft.com/office/drawing/2017/model3d" xmlns:o="urn:schemas-microsoft-com:office:office" xmlns:oel="http://schemas.microsoft.com/office/2019/extlst" xmlns:r="http://schemas.openxmlformats.org/officeDocument/2006/relationships" xmlns:m="http://schemas.openxmlformats.org/officeDocument/2006/math" xmlns:v="urn:schemas-microsoft-com:vml" xmlns:wp14="http://schemas.microsoft.com/office/word/2010/wordprocessingDrawing" xmlns:wp="http://schemas.openxmlformats.org/drawingml/2006/wordprocessingDrawing" xmlns:w10="urn:schemas-microsoft-com:office:word" xmlns:w="http://schemas.openxmlformats.org/wordprocessingml/2006/main" xmlns:w14="http://schemas.microsoft.com/office/word/2010/wordml" xmlns:w15="http://schemas.microsoft.com/office/word/2012/wordml" xmlns:w16cex="http://schemas.microsoft.com/office/word/2018/wordml/cex" xmlns:w16cid="http://schemas.microsoft.com/office/word/2016/wordml/cid" xmlns:w16="http://schemas.microsoft.com/office/word/2018/wordml" xmlns:w16du="http://schemas.microsoft.com/office/word/2023/wordml/word16du" xmlns:w16sdtdh="http://schemas.microsoft.com/office/word/2020/wordml/sdtdatahash" xmlns:w16sdtfl="http://schemas.microsoft.com/office/word/2024/wordml/sdtformatlock" xmlns:w16se="http://schemas.microsoft.com/office/word/2015/wordml/symex" xmlns:wpg="http://schemas.microsoft.com/office/word/2010/wordprocessingGroup" xmlns:wpi="http://schemas.microsoft.com/office/word/2010/wordprocessingInk" xmlns:wne="http://schemas.microsoft.com/office/word/2006/wordml" xmlns:wps="http://schemas.microsoft.com/office/word/2010/wordprocessingShape" mc:Ignorable="w14 w15 w16se w16cid w16 w16cex w16sdtdh w16sdtfl w16du wp14">
   <w:endnote w:type="separator" w:id="-1">
     <w:p>
       <w:pPr>
@@ -962,7 +719,7 @@
 </file>
 
 <file path=word/footer1.xml><?xml version="1.0" encoding="utf-8"?>
-<w:ftr xmlns:wpc="http://schemas.microsoft.com/office/word/2010/wordprocessingCanvas" xmlns:cx="http://schemas.microsoft.com/office/drawing/2014/chartex" xmlns:cx1="http://schemas.microsoft.com/office/drawing/2015/9/8/chartex" xmlns:cx2="http://schemas.microsoft.com/office/drawing/2015/10/21/chartex" xmlns:cx3="http://schemas.microsoft.com/office/drawing/2016/5/9/chartex" xmlns:cx4="http://schemas.microsoft.com/office/drawing/2016/5/10/chartex" xmlns:cx5="http://schemas.microsoft.com/office/drawing/2016/5/11/chartex" xmlns:cx6="http://schemas.microsoft.com/office/drawing/2016/5/12/chartex" xmlns:cx7="http://schemas.microsoft.com/office/drawing/2016/5/13/chartex" xmlns:cx8="http://schemas.microsoft.com/office/drawing/2016/5/14/chartex" xmlns:mc="http://schemas.openxmlformats.org/markup-compatibility/2006" xmlns:aink="http://schemas.microsoft.com/office/drawing/2016/ink" xmlns:am3d="http://schemas.microsoft.com/office/drawing/2017/model3d" xmlns:o="urn:schemas-microsoft-com:office:office" xmlns:oel="http://schemas.microsoft.com/office/2019/extlst" xmlns:r="http://schemas.openxmlformats.org/officeDocument/2006/relationships" xmlns:m="http://schemas.openxmlformats.org/officeDocument/2006/math" xmlns:v="urn:schemas-microsoft-com:vml" xmlns:wp14="http://schemas.microsoft.com/office/word/2010/wordprocessingDrawing" xmlns:wp="http://schemas.openxmlformats.org/drawingml/2006/wordprocessingDrawing" xmlns:w10="urn:schemas-microsoft-com:office:word" xmlns:w="http://schemas.openxmlformats.org/wordprocessingml/2006/main" xmlns:w14="http://schemas.microsoft.com/office/word/2010/wordml" xmlns:w15="http://schemas.microsoft.com/office/word/2012/wordml" xmlns:w16cex="http://schemas.microsoft.com/office/word/2018/wordml/cex" xmlns:w16cid="http://schemas.microsoft.com/office/word/2016/wordml/cid" xmlns:w16="http://schemas.microsoft.com/office/word/2018/wordml" xmlns:w16du="http://schemas.microsoft.com/office/word/2023/wordml/word16du" xmlns:w16sdtdh="http://schemas.microsoft.com/office/word/2020/wordml/sdtdatahash" xmlns:w16se="http://schemas.microsoft.com/office/word/2015/wordml/symex" xmlns:wpg="http://schemas.microsoft.com/office/word/2010/wordprocessingGroup" xmlns:wpi="http://schemas.microsoft.com/office/word/2010/wordprocessingInk" xmlns:wne="http://schemas.microsoft.com/office/word/2006/wordml" xmlns:wps="http://schemas.microsoft.com/office/word/2010/wordprocessingShape" mc:Ignorable="w14 w15 w16se w16cid w16 w16cex w16sdtdh w16du wp14">
+<w:ftr xmlns:wpc="http://schemas.microsoft.com/office/word/2010/wordprocessingCanvas" xmlns:cx="http://schemas.microsoft.com/office/drawing/2014/chartex" xmlns:cx1="http://schemas.microsoft.com/office/drawing/2015/9/8/chartex" xmlns:cx2="http://schemas.microsoft.com/office/drawing/2015/10/21/chartex" xmlns:cx3="http://schemas.microsoft.com/office/drawing/2016/5/9/chartex" xmlns:cx4="http://schemas.microsoft.com/office/drawing/2016/5/10/chartex" xmlns:cx5="http://schemas.microsoft.com/office/drawing/2016/5/11/chartex" xmlns:cx6="http://schemas.microsoft.com/office/drawing/2016/5/12/chartex" xmlns:cx7="http://schemas.microsoft.com/office/drawing/2016/5/13/chartex" xmlns:cx8="http://schemas.microsoft.com/office/drawing/2016/5/14/chartex" xmlns:mc="http://schemas.openxmlformats.org/markup-compatibility/2006" xmlns:aink="http://schemas.microsoft.com/office/drawing/2016/ink" xmlns:am3d="http://schemas.microsoft.com/office/drawing/2017/model3d" xmlns:o="urn:schemas-microsoft-com:office:office" xmlns:oel="http://schemas.microsoft.com/office/2019/extlst" xmlns:r="http://schemas.openxmlformats.org/officeDocument/2006/relationships" xmlns:m="http://schemas.openxmlformats.org/officeDocument/2006/math" xmlns:v="urn:schemas-microsoft-com:vml" xmlns:wp14="http://schemas.microsoft.com/office/word/2010/wordprocessingDrawing" xmlns:wp="http://schemas.openxmlformats.org/drawingml/2006/wordprocessingDrawing" xmlns:w10="urn:schemas-microsoft-com:office:word" xmlns:w="http://schemas.openxmlformats.org/wordprocessingml/2006/main" xmlns:w14="http://schemas.microsoft.com/office/word/2010/wordml" xmlns:w15="http://schemas.microsoft.com/office/word/2012/wordml" xmlns:w16cex="http://schemas.microsoft.com/office/word/2018/wordml/cex" xmlns:w16cid="http://schemas.microsoft.com/office/word/2016/wordml/cid" xmlns:w16="http://schemas.microsoft.com/office/word/2018/wordml" xmlns:w16du="http://schemas.microsoft.com/office/word/2023/wordml/word16du" xmlns:w16sdtdh="http://schemas.microsoft.com/office/word/2020/wordml/sdtdatahash" xmlns:w16sdtfl="http://schemas.microsoft.com/office/word/2024/wordml/sdtformatlock" xmlns:w16se="http://schemas.microsoft.com/office/word/2015/wordml/symex" xmlns:wpg="http://schemas.microsoft.com/office/word/2010/wordprocessingGroup" xmlns:wpi="http://schemas.microsoft.com/office/word/2010/wordprocessingInk" xmlns:wne="http://schemas.microsoft.com/office/word/2006/wordml" xmlns:wps="http://schemas.microsoft.com/office/word/2010/wordprocessingShape" mc:Ignorable="w14 w15 w16se w16cid w16 w16cex w16sdtdh w16sdtfl w16du wp14">
   <w:p>
     <w:pPr>
       <w:jc w:val="left"/>
@@ -1050,29 +807,15 @@
             </w:rPr>
             <w:t xml:space="preserve"> / </w:t>
           </w:r>
-          <w:r>
-            <w:fldChar w:fldCharType="begin"/>
-          </w:r>
-          <w:r>
-            <w:instrText xml:space="preserve"> NUMPAGES  \* MERGEFORMAT </w:instrText>
-          </w:r>
-          <w:r>
-            <w:fldChar w:fldCharType="separate"/>
-          </w:r>
-          <w:r>
-            <w:rPr>
-              <w:noProof/>
-              <w:lang w:val="ru-RU"/>
-            </w:rPr>
-            <w:t>2</w:t>
-          </w:r>
-          <w:r>
-            <w:rPr>
-              <w:noProof/>
-              <w:lang w:val="ru-RU"/>
-            </w:rPr>
-            <w:fldChar w:fldCharType="end"/>
-          </w:r>
+          <w:fldSimple w:instr=" NUMPAGES  \* MERGEFORMAT ">
+            <w:r>
+              <w:rPr>
+                <w:noProof/>
+                <w:lang w:val="ru-RU"/>
+              </w:rPr>
+              <w:t>2</w:t>
+            </w:r>
+          </w:fldSimple>
         </w:p>
       </w:tc>
     </w:tr>
@@ -1089,7 +832,7 @@
 </file>
 
 <file path=word/footnotes.xml><?xml version="1.0" encoding="utf-8"?>
-<w:footnotes xmlns:wpc="http://schemas.microsoft.com/office/word/2010/wordprocessingCanvas" xmlns:cx="http://schemas.microsoft.com/office/drawing/2014/chartex" xmlns:cx1="http://schemas.microsoft.com/office/drawing/2015/9/8/chartex" xmlns:cx2="http://schemas.microsoft.com/office/drawing/2015/10/21/chartex" xmlns:cx3="http://schemas.microsoft.com/office/drawing/2016/5/9/chartex" xmlns:cx4="http://schemas.microsoft.com/office/drawing/2016/5/10/chartex" xmlns:cx5="http://schemas.microsoft.com/office/drawing/2016/5/11/chartex" xmlns:cx6="http://schemas.microsoft.com/office/drawing/2016/5/12/chartex" xmlns:cx7="http://schemas.microsoft.com/office/drawing/2016/5/13/chartex" xmlns:cx8="http://schemas.microsoft.com/office/drawing/2016/5/14/chartex" xmlns:mc="http://schemas.openxmlformats.org/markup-compatibility/2006" xmlns:aink="http://schemas.microsoft.com/office/drawing/2016/ink" xmlns:am3d="http://schemas.microsoft.com/office/drawing/2017/model3d" xmlns:o="urn:schemas-microsoft-com:office:office" xmlns:oel="http://schemas.microsoft.com/office/2019/extlst" xmlns:r="http://schemas.openxmlformats.org/officeDocument/2006/relationships" xmlns:m="http://schemas.openxmlformats.org/officeDocument/2006/math" xmlns:v="urn:schemas-microsoft-com:vml" xmlns:wp14="http://schemas.microsoft.com/office/word/2010/wordprocessingDrawing" xmlns:wp="http://schemas.openxmlformats.org/drawingml/2006/wordprocessingDrawing" xmlns:w10="urn:schemas-microsoft-com:office:word" xmlns:w="http://schemas.openxmlformats.org/wordprocessingml/2006/main" xmlns:w14="http://schemas.microsoft.com/office/word/2010/wordml" xmlns:w15="http://schemas.microsoft.com/office/word/2012/wordml" xmlns:w16cex="http://schemas.microsoft.com/office/word/2018/wordml/cex" xmlns:w16cid="http://schemas.microsoft.com/office/word/2016/wordml/cid" xmlns:w16="http://schemas.microsoft.com/office/word/2018/wordml" xmlns:w16du="http://schemas.microsoft.com/office/word/2023/wordml/word16du" xmlns:w16sdtdh="http://schemas.microsoft.com/office/word/2020/wordml/sdtdatahash" xmlns:w16se="http://schemas.microsoft.com/office/word/2015/wordml/symex" xmlns:wpg="http://schemas.microsoft.com/office/word/2010/wordprocessingGroup" xmlns:wpi="http://schemas.microsoft.com/office/word/2010/wordprocessingInk" xmlns:wne="http://schemas.microsoft.com/office/word/2006/wordml" xmlns:wps="http://schemas.microsoft.com/office/word/2010/wordprocessingShape" mc:Ignorable="w14 w15 w16se w16cid w16 w16cex w16sdtdh w16du wp14">
+<w:footnotes xmlns:wpc="http://schemas.microsoft.com/office/word/2010/wordprocessingCanvas" xmlns:cx="http://schemas.microsoft.com/office/drawing/2014/chartex" xmlns:cx1="http://schemas.microsoft.com/office/drawing/2015/9/8/chartex" xmlns:cx2="http://schemas.microsoft.com/office/drawing/2015/10/21/chartex" xmlns:cx3="http://schemas.microsoft.com/office/drawing/2016/5/9/chartex" xmlns:cx4="http://schemas.microsoft.com/office/drawing/2016/5/10/chartex" xmlns:cx5="http://schemas.microsoft.com/office/drawing/2016/5/11/chartex" xmlns:cx6="http://schemas.microsoft.com/office/drawing/2016/5/12/chartex" xmlns:cx7="http://schemas.microsoft.com/office/drawing/2016/5/13/chartex" xmlns:cx8="http://schemas.microsoft.com/office/drawing/2016/5/14/chartex" xmlns:mc="http://schemas.openxmlformats.org/markup-compatibility/2006" xmlns:aink="http://schemas.microsoft.com/office/drawing/2016/ink" xmlns:am3d="http://schemas.microsoft.com/office/drawing/2017/model3d" xmlns:o="urn:schemas-microsoft-com:office:office" xmlns:oel="http://schemas.microsoft.com/office/2019/extlst" xmlns:r="http://schemas.openxmlformats.org/officeDocument/2006/relationships" xmlns:m="http://schemas.openxmlformats.org/officeDocument/2006/math" xmlns:v="urn:schemas-microsoft-com:vml" xmlns:wp14="http://schemas.microsoft.com/office/word/2010/wordprocessingDrawing" xmlns:wp="http://schemas.openxmlformats.org/drawingml/2006/wordprocessingDrawing" xmlns:w10="urn:schemas-microsoft-com:office:word" xmlns:w="http://schemas.openxmlformats.org/wordprocessingml/2006/main" xmlns:w14="http://schemas.microsoft.com/office/word/2010/wordml" xmlns:w15="http://schemas.microsoft.com/office/word/2012/wordml" xmlns:w16cex="http://schemas.microsoft.com/office/word/2018/wordml/cex" xmlns:w16cid="http://schemas.microsoft.com/office/word/2016/wordml/cid" xmlns:w16="http://schemas.microsoft.com/office/word/2018/wordml" xmlns:w16du="http://schemas.microsoft.com/office/word/2023/wordml/word16du" xmlns:w16sdtdh="http://schemas.microsoft.com/office/word/2020/wordml/sdtdatahash" xmlns:w16sdtfl="http://schemas.microsoft.com/office/word/2024/wordml/sdtformatlock" xmlns:w16se="http://schemas.microsoft.com/office/word/2015/wordml/symex" xmlns:wpg="http://schemas.microsoft.com/office/word/2010/wordprocessingGroup" xmlns:wpi="http://schemas.microsoft.com/office/word/2010/wordprocessingInk" xmlns:wne="http://schemas.microsoft.com/office/word/2006/wordml" xmlns:wps="http://schemas.microsoft.com/office/word/2010/wordprocessingShape" mc:Ignorable="w14 w15 w16se w16cid w16 w16cex w16sdtdh w16sdtfl w16du wp14">
   <w:footnote w:type="separator" w:id="-1">
     <w:p>
       <w:pPr>
@@ -1114,7 +857,7 @@
 </file>
 
 <file path=word/header1.xml><?xml version="1.0" encoding="utf-8"?>
-<w:hdr xmlns:wpc="http://schemas.microsoft.com/office/word/2010/wordprocessingCanvas" xmlns:cx="http://schemas.microsoft.com/office/drawing/2014/chartex" xmlns:cx1="http://schemas.microsoft.com/office/drawing/2015/9/8/chartex" xmlns:cx2="http://schemas.microsoft.com/office/drawing/2015/10/21/chartex" xmlns:cx3="http://schemas.microsoft.com/office/drawing/2016/5/9/chartex" xmlns:cx4="http://schemas.microsoft.com/office/drawing/2016/5/10/chartex" xmlns:cx5="http://schemas.microsoft.com/office/drawing/2016/5/11/chartex" xmlns:cx6="http://schemas.microsoft.com/office/drawing/2016/5/12/chartex" xmlns:cx7="http://schemas.microsoft.com/office/drawing/2016/5/13/chartex" xmlns:cx8="http://schemas.microsoft.com/office/drawing/2016/5/14/chartex" xmlns:mc="http://schemas.openxmlformats.org/markup-compatibility/2006" xmlns:aink="http://schemas.microsoft.com/office/drawing/2016/ink" xmlns:am3d="http://schemas.microsoft.com/office/drawing/2017/model3d" xmlns:o="urn:schemas-microsoft-com:office:office" xmlns:oel="http://schemas.microsoft.com/office/2019/extlst" xmlns:r="http://schemas.openxmlformats.org/officeDocument/2006/relationships" xmlns:m="http://schemas.openxmlformats.org/officeDocument/2006/math" xmlns:v="urn:schemas-microsoft-com:vml" xmlns:wp14="http://schemas.microsoft.com/office/word/2010/wordprocessingDrawing" xmlns:wp="http://schemas.openxmlformats.org/drawingml/2006/wordprocessingDrawing" xmlns:w10="urn:schemas-microsoft-com:office:word" xmlns:w="http://schemas.openxmlformats.org/wordprocessingml/2006/main" xmlns:w14="http://schemas.microsoft.com/office/word/2010/wordml" xmlns:w15="http://schemas.microsoft.com/office/word/2012/wordml" xmlns:w16cex="http://schemas.microsoft.com/office/word/2018/wordml/cex" xmlns:w16cid="http://schemas.microsoft.com/office/word/2016/wordml/cid" xmlns:w16="http://schemas.microsoft.com/office/word/2018/wordml" xmlns:w16du="http://schemas.microsoft.com/office/word/2023/wordml/word16du" xmlns:w16sdtdh="http://schemas.microsoft.com/office/word/2020/wordml/sdtdatahash" xmlns:w16se="http://schemas.microsoft.com/office/word/2015/wordml/symex" xmlns:wpg="http://schemas.microsoft.com/office/word/2010/wordprocessingGroup" xmlns:wpi="http://schemas.microsoft.com/office/word/2010/wordprocessingInk" xmlns:wne="http://schemas.microsoft.com/office/word/2006/wordml" xmlns:wps="http://schemas.microsoft.com/office/word/2010/wordprocessingShape" mc:Ignorable="w14 w15 w16se w16cid w16 w16cex w16sdtdh w16du wp14">
+<w:hdr xmlns:wpc="http://schemas.microsoft.com/office/word/2010/wordprocessingCanvas" xmlns:cx="http://schemas.microsoft.com/office/drawing/2014/chartex" xmlns:cx1="http://schemas.microsoft.com/office/drawing/2015/9/8/chartex" xmlns:cx2="http://schemas.microsoft.com/office/drawing/2015/10/21/chartex" xmlns:cx3="http://schemas.microsoft.com/office/drawing/2016/5/9/chartex" xmlns:cx4="http://schemas.microsoft.com/office/drawing/2016/5/10/chartex" xmlns:cx5="http://schemas.microsoft.com/office/drawing/2016/5/11/chartex" xmlns:cx6="http://schemas.microsoft.com/office/drawing/2016/5/12/chartex" xmlns:cx7="http://schemas.microsoft.com/office/drawing/2016/5/13/chartex" xmlns:cx8="http://schemas.microsoft.com/office/drawing/2016/5/14/chartex" xmlns:mc="http://schemas.openxmlformats.org/markup-compatibility/2006" xmlns:aink="http://schemas.microsoft.com/office/drawing/2016/ink" xmlns:am3d="http://schemas.microsoft.com/office/drawing/2017/model3d" xmlns:o="urn:schemas-microsoft-com:office:office" xmlns:oel="http://schemas.microsoft.com/office/2019/extlst" xmlns:r="http://schemas.openxmlformats.org/officeDocument/2006/relationships" xmlns:m="http://schemas.openxmlformats.org/officeDocument/2006/math" xmlns:v="urn:schemas-microsoft-com:vml" xmlns:wp14="http://schemas.microsoft.com/office/word/2010/wordprocessingDrawing" xmlns:wp="http://schemas.openxmlformats.org/drawingml/2006/wordprocessingDrawing" xmlns:w10="urn:schemas-microsoft-com:office:word" xmlns:w="http://schemas.openxmlformats.org/wordprocessingml/2006/main" xmlns:w14="http://schemas.microsoft.com/office/word/2010/wordml" xmlns:w15="http://schemas.microsoft.com/office/word/2012/wordml" xmlns:w16cex="http://schemas.microsoft.com/office/word/2018/wordml/cex" xmlns:w16cid="http://schemas.microsoft.com/office/word/2016/wordml/cid" xmlns:w16="http://schemas.microsoft.com/office/word/2018/wordml" xmlns:w16du="http://schemas.microsoft.com/office/word/2023/wordml/word16du" xmlns:w16sdtdh="http://schemas.microsoft.com/office/word/2020/wordml/sdtdatahash" xmlns:w16sdtfl="http://schemas.microsoft.com/office/word/2024/wordml/sdtformatlock" xmlns:w16se="http://schemas.microsoft.com/office/word/2015/wordml/symex" xmlns:wpg="http://schemas.microsoft.com/office/word/2010/wordprocessingGroup" xmlns:wpi="http://schemas.microsoft.com/office/word/2010/wordprocessingInk" xmlns:wne="http://schemas.microsoft.com/office/word/2006/wordml" xmlns:wps="http://schemas.microsoft.com/office/word/2010/wordprocessingShape" mc:Ignorable="w14 w15 w16se w16cid w16 w16cex w16sdtdh w16sdtfl w16du wp14">
   <w:p>
     <w:pPr>
       <w:pStyle w:val="En-tte"/>
@@ -1131,7 +874,7 @@
 </file>
 
 <file path=word/styles.xml><?xml version="1.0" encoding="utf-8"?>
-<w:styles xmlns:mc="http://schemas.openxmlformats.org/markup-compatibility/2006" xmlns:r="http://schemas.openxmlformats.org/officeDocument/2006/relationships" xmlns:w="http://schemas.openxmlformats.org/wordprocessingml/2006/main" xmlns:w14="http://schemas.microsoft.com/office/word/2010/wordml" xmlns:w15="http://schemas.microsoft.com/office/word/2012/wordml" xmlns:w16cex="http://schemas.microsoft.com/office/word/2018/wordml/cex" xmlns:w16cid="http://schemas.microsoft.com/office/word/2016/wordml/cid" xmlns:w16="http://schemas.microsoft.com/office/word/2018/wordml" xmlns:w16du="http://schemas.microsoft.com/office/word/2023/wordml/word16du" xmlns:w16sdtdh="http://schemas.microsoft.com/office/word/2020/wordml/sdtdatahash" xmlns:w16se="http://schemas.microsoft.com/office/word/2015/wordml/symex" mc:Ignorable="w14 w15 w16se w16cid w16 w16cex w16sdtdh w16du">
+<w:styles xmlns:mc="http://schemas.openxmlformats.org/markup-compatibility/2006" xmlns:r="http://schemas.openxmlformats.org/officeDocument/2006/relationships" xmlns:w="http://schemas.openxmlformats.org/wordprocessingml/2006/main" xmlns:w14="http://schemas.microsoft.com/office/word/2010/wordml" xmlns:w15="http://schemas.microsoft.com/office/word/2012/wordml" xmlns:w16cex="http://schemas.microsoft.com/office/word/2018/wordml/cex" xmlns:w16cid="http://schemas.microsoft.com/office/word/2016/wordml/cid" xmlns:w16="http://schemas.microsoft.com/office/word/2018/wordml" xmlns:w16du="http://schemas.microsoft.com/office/word/2023/wordml/word16du" xmlns:w16sdtdh="http://schemas.microsoft.com/office/word/2020/wordml/sdtdatahash" xmlns:w16sdtfl="http://schemas.microsoft.com/office/word/2024/wordml/sdtformatlock" xmlns:w16se="http://schemas.microsoft.com/office/word/2015/wordml/symex" mc:Ignorable="w14 w15 w16se w16cid w16 w16cex w16sdtdh w16sdtfl w16du">
   <w:docDefaults>
     <w:rPrDefault>
       <w:rPr>
@@ -1721,6 +1464,709 @@
       <w:szCs w:val="16"/>
     </w:rPr>
   </w:style>
+  <w:style w:type="paragraph" w:customStyle="1" w:styleId="AddressDAISY">
+    <w:name w:val="Address (DAISY)"/>
+    <w:basedOn w:val="Normal"/>
+    <w:rsid w:val="00186418"/>
+    <w:pPr>
+      <w:spacing w:before="240" w:after="240"/>
+      <w:ind w:left="567"/>
+      <w:contextualSpacing/>
+      <w:jc w:val="left"/>
+    </w:pPr>
+    <w:rPr>
+      <w:rFonts w:ascii="Times New Roman" w:hAnsi="Times New Roman"/>
+      <w:color w:val="000080"/>
+      <w:sz w:val="24"/>
+      <w:szCs w:val="24"/>
+      <w:lang w:val="sv-SE" w:eastAsia="sv-SE"/>
+    </w:rPr>
+  </w:style>
+  <w:style w:type="paragraph" w:customStyle="1" w:styleId="AuthorDAISY">
+    <w:name w:val="Author (DAISY)"/>
+    <w:basedOn w:val="Normal"/>
+    <w:rsid w:val="00186418"/>
+    <w:pPr>
+      <w:spacing w:before="0"/>
+      <w:jc w:val="left"/>
+    </w:pPr>
+    <w:rPr>
+      <w:rFonts w:ascii="Times New Roman" w:hAnsi="Times New Roman"/>
+      <w:b/>
+      <w:color w:val="auto"/>
+      <w:sz w:val="24"/>
+      <w:szCs w:val="24"/>
+      <w:lang w:val="sv-SE" w:eastAsia="sv-SE"/>
+    </w:rPr>
+  </w:style>
+  <w:style w:type="paragraph" w:customStyle="1" w:styleId="Blockquote-AuthorDAISY">
+    <w:name w:val="Blockquote - Author (DAISY)"/>
+    <w:basedOn w:val="Normal"/>
+    <w:next w:val="Normal"/>
+    <w:rsid w:val="00186418"/>
+    <w:pPr>
+      <w:spacing w:before="240" w:after="240"/>
+      <w:ind w:left="1701" w:right="1701"/>
+      <w:contextualSpacing/>
+      <w:jc w:val="right"/>
+    </w:pPr>
+    <w:rPr>
+      <w:rFonts w:ascii="Times New Roman" w:hAnsi="Times New Roman"/>
+      <w:b/>
+      <w:color w:val="auto"/>
+      <w:sz w:val="20"/>
+      <w:szCs w:val="24"/>
+      <w:lang w:val="sv-SE" w:eastAsia="sv-SE"/>
+    </w:rPr>
+  </w:style>
+  <w:style w:type="paragraph" w:customStyle="1" w:styleId="BlockquoteDAISY">
+    <w:name w:val="Blockquote (DAISY)"/>
+    <w:basedOn w:val="Normal"/>
+    <w:rsid w:val="00186418"/>
+    <w:pPr>
+      <w:spacing w:before="240" w:after="240"/>
+      <w:ind w:left="1701" w:right="1701"/>
+      <w:contextualSpacing/>
+      <w:jc w:val="left"/>
+    </w:pPr>
+    <w:rPr>
+      <w:rFonts w:ascii="Times New Roman" w:hAnsi="Times New Roman"/>
+      <w:color w:val="auto"/>
+      <w:sz w:val="24"/>
+      <w:szCs w:val="24"/>
+      <w:lang w:val="sv-SE" w:eastAsia="sv-SE"/>
+    </w:rPr>
+  </w:style>
+  <w:style w:type="paragraph" w:customStyle="1" w:styleId="BodymatterDAISY">
+    <w:name w:val="Bodymatter (DAISY)"/>
+    <w:link w:val="BodymatterDAISYChar"/>
+    <w:qFormat/>
+    <w:rsid w:val="00186418"/>
+    <w:pPr>
+      <w:spacing w:after="0" w:line="240" w:lineRule="auto"/>
+    </w:pPr>
+    <w:rPr>
+      <w:rFonts w:ascii="Calibri" w:eastAsia="Calibri" w:hAnsi="Calibri" w:cs="Arial"/>
+    </w:rPr>
+  </w:style>
+  <w:style w:type="character" w:customStyle="1" w:styleId="BodymatterDAISYChar">
+    <w:name w:val="Bodymatter (DAISY) Char"/>
+    <w:basedOn w:val="Policepardfaut"/>
+    <w:link w:val="BodymatterDAISY"/>
+    <w:rsid w:val="00186418"/>
+    <w:rPr>
+      <w:rFonts w:ascii="Calibri" w:eastAsia="Calibri" w:hAnsi="Calibri" w:cs="Arial"/>
+    </w:rPr>
+  </w:style>
+  <w:style w:type="paragraph" w:customStyle="1" w:styleId="BridgeheadDAISY">
+    <w:name w:val="Bridgehead (DAISY)"/>
+    <w:basedOn w:val="Normal"/>
+    <w:next w:val="Normal"/>
+    <w:rsid w:val="00186418"/>
+    <w:pPr>
+      <w:pBdr>
+        <w:bottom w:val="single" w:sz="4" w:space="1" w:color="auto"/>
+      </w:pBdr>
+      <w:spacing w:before="480" w:after="240"/>
+      <w:jc w:val="center"/>
+    </w:pPr>
+    <w:rPr>
+      <w:color w:val="auto"/>
+      <w:sz w:val="24"/>
+      <w:szCs w:val="24"/>
+      <w:lang w:val="sv-SE" w:eastAsia="sv-SE"/>
+    </w:rPr>
+  </w:style>
+  <w:style w:type="paragraph" w:customStyle="1" w:styleId="BylineDAISY">
+    <w:name w:val="Byline (DAISY)"/>
+    <w:basedOn w:val="Normal"/>
+    <w:rsid w:val="00186418"/>
+    <w:pPr>
+      <w:spacing w:before="0"/>
+      <w:jc w:val="left"/>
+    </w:pPr>
+    <w:rPr>
+      <w:rFonts w:ascii="Times New Roman" w:hAnsi="Times New Roman"/>
+      <w:color w:val="auto"/>
+      <w:sz w:val="24"/>
+      <w:szCs w:val="24"/>
+      <w:lang w:val="sv-SE" w:eastAsia="sv-SE"/>
+    </w:rPr>
+  </w:style>
+  <w:style w:type="character" w:customStyle="1" w:styleId="CitationDAISY">
+    <w:name w:val="Citation (DAISY)"/>
+    <w:basedOn w:val="Policepardfaut"/>
+    <w:rsid w:val="00186418"/>
+    <w:rPr>
+      <w:i/>
+    </w:rPr>
+  </w:style>
+  <w:style w:type="character" w:customStyle="1" w:styleId="CodeDAISY">
+    <w:name w:val="Code (DAISY)"/>
+    <w:basedOn w:val="Policepardfaut"/>
+    <w:rsid w:val="00186418"/>
+    <w:rPr>
+      <w:rFonts w:ascii="Courier New" w:hAnsi="Courier New"/>
+    </w:rPr>
+  </w:style>
+  <w:style w:type="paragraph" w:customStyle="1" w:styleId="CovertitleDAISY">
+    <w:name w:val="Covertitle (DAISY)"/>
+    <w:basedOn w:val="Normal"/>
+    <w:rsid w:val="00186418"/>
+    <w:pPr>
+      <w:spacing w:before="0"/>
+      <w:jc w:val="left"/>
+    </w:pPr>
+    <w:rPr>
+      <w:rFonts w:ascii="Times New Roman" w:hAnsi="Times New Roman"/>
+      <w:color w:val="auto"/>
+      <w:sz w:val="48"/>
+      <w:szCs w:val="24"/>
+      <w:lang w:val="sv-SE" w:eastAsia="sv-SE"/>
+    </w:rPr>
+  </w:style>
+  <w:style w:type="paragraph" w:customStyle="1" w:styleId="DatelineDAISY">
+    <w:name w:val="Dateline (DAISY)"/>
+    <w:basedOn w:val="Normal"/>
+    <w:rsid w:val="00186418"/>
+    <w:pPr>
+      <w:spacing w:before="0"/>
+      <w:jc w:val="left"/>
+    </w:pPr>
+    <w:rPr>
+      <w:rFonts w:ascii="Courier New" w:hAnsi="Courier New"/>
+      <w:color w:val="auto"/>
+      <w:sz w:val="20"/>
+      <w:szCs w:val="24"/>
+      <w:lang w:val="sv-SE" w:eastAsia="sv-SE"/>
+    </w:rPr>
+  </w:style>
+  <w:style w:type="character" w:customStyle="1" w:styleId="DefinitionDAISY">
+    <w:name w:val="Definition (DAISY)"/>
+    <w:basedOn w:val="Policepardfaut"/>
+    <w:rsid w:val="00186418"/>
+    <w:rPr>
+      <w:u w:val="single"/>
+    </w:rPr>
+  </w:style>
+  <w:style w:type="paragraph" w:customStyle="1" w:styleId="DefinitionDataDAISY">
+    <w:name w:val="Definition Data(DAISY)"/>
+    <w:basedOn w:val="Normal"/>
+    <w:autoRedefine/>
+    <w:qFormat/>
+    <w:rsid w:val="00186418"/>
+    <w:pPr>
+      <w:spacing w:before="0"/>
+      <w:jc w:val="left"/>
+    </w:pPr>
+    <w:rPr>
+      <w:rFonts w:eastAsia="Calibri" w:cs="Arial"/>
+      <w:color w:val="auto"/>
+      <w:sz w:val="20"/>
+      <w:szCs w:val="24"/>
+    </w:rPr>
+  </w:style>
+  <w:style w:type="character" w:customStyle="1" w:styleId="DefinitionTermDAISY">
+    <w:name w:val="Definition Term(DAISY)"/>
+    <w:basedOn w:val="Policepardfaut"/>
+    <w:uiPriority w:val="1"/>
+    <w:qFormat/>
+    <w:rsid w:val="00186418"/>
+    <w:rPr>
+      <w:rFonts w:ascii="Arial" w:hAnsi="Arial"/>
+      <w:b/>
+      <w:color w:val="244061"/>
+      <w:sz w:val="24"/>
+    </w:rPr>
+  </w:style>
+  <w:style w:type="paragraph" w:customStyle="1" w:styleId="DivDAISY">
+    <w:name w:val="Div(DAISY)"/>
+    <w:basedOn w:val="Normal"/>
+    <w:next w:val="Normal"/>
+    <w:autoRedefine/>
+    <w:qFormat/>
+    <w:rsid w:val="00186418"/>
+    <w:pPr>
+      <w:spacing w:before="240" w:after="240"/>
+      <w:ind w:left="720" w:right="1728"/>
+      <w:contextualSpacing/>
+    </w:pPr>
+    <w:rPr>
+      <w:rFonts w:eastAsia="Calibri" w:cs="Arial"/>
+      <w:color w:val="auto"/>
+      <w:sz w:val="24"/>
+      <w:szCs w:val="24"/>
+      <w:lang w:val="en-GB"/>
+    </w:rPr>
+  </w:style>
+  <w:style w:type="paragraph" w:customStyle="1" w:styleId="Epigraph-AuthorDAISY">
+    <w:name w:val="Epigraph - Author (DAISY)"/>
+    <w:basedOn w:val="Normal"/>
+    <w:rsid w:val="00186418"/>
+    <w:pPr>
+      <w:spacing w:before="0"/>
+      <w:jc w:val="left"/>
+    </w:pPr>
+    <w:rPr>
+      <w:rFonts w:ascii="Times New Roman" w:hAnsi="Times New Roman"/>
+      <w:color w:val="auto"/>
+      <w:sz w:val="24"/>
+      <w:szCs w:val="24"/>
+      <w:lang w:val="sv-SE" w:eastAsia="sv-SE"/>
+    </w:rPr>
+  </w:style>
+  <w:style w:type="paragraph" w:customStyle="1" w:styleId="EpigraphDAISY">
+    <w:name w:val="Epigraph (DAISY)"/>
+    <w:basedOn w:val="Normal"/>
+    <w:rsid w:val="00186418"/>
+    <w:pPr>
+      <w:spacing w:before="0"/>
+      <w:jc w:val="left"/>
+    </w:pPr>
+    <w:rPr>
+      <w:rFonts w:ascii="Times New Roman" w:hAnsi="Times New Roman"/>
+      <w:color w:val="auto"/>
+      <w:sz w:val="24"/>
+      <w:szCs w:val="24"/>
+      <w:lang w:val="sv-SE" w:eastAsia="sv-SE"/>
+    </w:rPr>
+  </w:style>
+  <w:style w:type="paragraph" w:customStyle="1" w:styleId="FrontmatterDAISY">
+    <w:name w:val="Frontmatter (DAISY)"/>
+    <w:link w:val="FrontmatterDAISYChar"/>
+    <w:qFormat/>
+    <w:rsid w:val="00186418"/>
+    <w:pPr>
+      <w:spacing w:after="0" w:line="240" w:lineRule="auto"/>
+    </w:pPr>
+    <w:rPr>
+      <w:rFonts w:ascii="Calibri" w:eastAsia="Calibri" w:hAnsi="Calibri" w:cs="Arial"/>
+    </w:rPr>
+  </w:style>
+  <w:style w:type="character" w:customStyle="1" w:styleId="FrontmatterDAISYChar">
+    <w:name w:val="Frontmatter (DAISY) Char"/>
+    <w:basedOn w:val="Policepardfaut"/>
+    <w:link w:val="FrontmatterDAISY"/>
+    <w:rsid w:val="00186418"/>
+    <w:rPr>
+      <w:rFonts w:ascii="Calibri" w:eastAsia="Calibri" w:hAnsi="Calibri" w:cs="Arial"/>
+    </w:rPr>
+  </w:style>
+  <w:style w:type="paragraph" w:customStyle="1" w:styleId="Image-CaptionDAISY">
+    <w:name w:val="Image - Caption (DAISY)"/>
+    <w:basedOn w:val="Normal"/>
+    <w:next w:val="Normal"/>
+    <w:rsid w:val="00186418"/>
+    <w:pPr>
+      <w:tabs>
+        <w:tab w:val="left" w:pos="3060"/>
+        <w:tab w:val="left" w:pos="4500"/>
+        <w:tab w:val="left" w:pos="5760"/>
+      </w:tabs>
+      <w:spacing w:before="0"/>
+      <w:jc w:val="left"/>
+    </w:pPr>
+    <w:rPr>
+      <w:b/>
+      <w:color w:val="auto"/>
+      <w:sz w:val="20"/>
+      <w:szCs w:val="24"/>
+      <w:lang w:val="en-GB" w:eastAsia="sv-SE"/>
+    </w:rPr>
+  </w:style>
+  <w:style w:type="character" w:customStyle="1" w:styleId="KeyboardInputDAISY">
+    <w:name w:val="Keyboard Input (DAISY)"/>
+    <w:basedOn w:val="Policepardfaut"/>
+    <w:rsid w:val="00186418"/>
+    <w:rPr>
+      <w:rFonts w:ascii="Courier New" w:hAnsi="Courier New"/>
+      <w:bdr w:val="none" w:sz="0" w:space="0" w:color="auto"/>
+      <w:shd w:val="clear" w:color="auto" w:fill="C0C0C0"/>
+    </w:rPr>
+  </w:style>
+  <w:style w:type="character" w:customStyle="1" w:styleId="LineNumberDAISY">
+    <w:name w:val="Line Number(DAISY)"/>
+    <w:basedOn w:val="Policepardfaut"/>
+    <w:uiPriority w:val="1"/>
+    <w:qFormat/>
+    <w:rsid w:val="00186418"/>
+    <w:rPr>
+      <w:rFonts w:ascii="Calibri" w:hAnsi="Calibri"/>
+      <w:color w:val="FF0000"/>
+      <w:bdr w:val="single" w:sz="4" w:space="0" w:color="auto"/>
+      <w:lang w:val="en-GB"/>
+    </w:rPr>
+  </w:style>
+  <w:style w:type="paragraph" w:customStyle="1" w:styleId="List-HeadingDAISY">
+    <w:name w:val="List - Heading (DAISY)"/>
+    <w:basedOn w:val="Normal"/>
+    <w:rsid w:val="00186418"/>
+    <w:pPr>
+      <w:spacing w:before="0"/>
+      <w:jc w:val="left"/>
+    </w:pPr>
+    <w:rPr>
+      <w:rFonts w:ascii="Times New Roman" w:hAnsi="Times New Roman"/>
+      <w:color w:val="auto"/>
+      <w:sz w:val="24"/>
+      <w:szCs w:val="24"/>
+      <w:lang w:val="en-GB" w:eastAsia="sv-SE"/>
+    </w:rPr>
+  </w:style>
+  <w:style w:type="character" w:customStyle="1" w:styleId="PageNumberDAISY">
+    <w:name w:val="Page Number (DAISY)"/>
+    <w:basedOn w:val="Policepardfaut"/>
+    <w:rsid w:val="00186418"/>
+    <w:rPr>
+      <w:color w:val="FF0000"/>
+      <w:bdr w:val="single" w:sz="4" w:space="0" w:color="auto"/>
+      <w:shd w:val="clear" w:color="auto" w:fill="FFFF00"/>
+      <w:lang w:val="en-GB"/>
+    </w:rPr>
+  </w:style>
+  <w:style w:type="paragraph" w:customStyle="1" w:styleId="Poem-AuthorDAISY">
+    <w:name w:val="Poem - Author (DAISY)"/>
+    <w:basedOn w:val="Normal"/>
+    <w:next w:val="Normal"/>
+    <w:rsid w:val="00186418"/>
+    <w:pPr>
+      <w:spacing w:before="240" w:after="240"/>
+      <w:ind w:left="1701" w:right="1701"/>
+      <w:contextualSpacing/>
+      <w:jc w:val="right"/>
+    </w:pPr>
+    <w:rPr>
+      <w:rFonts w:ascii="Times New Roman" w:hAnsi="Times New Roman"/>
+      <w:b/>
+      <w:color w:val="808000"/>
+      <w:sz w:val="24"/>
+      <w:szCs w:val="24"/>
+      <w:lang w:val="en-GB" w:eastAsia="sv-SE"/>
+    </w:rPr>
+  </w:style>
+  <w:style w:type="paragraph" w:customStyle="1" w:styleId="Poem-BylineDAISY">
+    <w:name w:val="Poem - Byline (DAISY)"/>
+    <w:basedOn w:val="Normal"/>
+    <w:next w:val="Normal"/>
+    <w:rsid w:val="00186418"/>
+    <w:pPr>
+      <w:spacing w:before="240" w:after="240"/>
+      <w:ind w:left="1701" w:right="1701"/>
+      <w:contextualSpacing/>
+      <w:jc w:val="right"/>
+    </w:pPr>
+    <w:rPr>
+      <w:rFonts w:ascii="Times New Roman" w:hAnsi="Times New Roman"/>
+      <w:b/>
+      <w:color w:val="808000"/>
+      <w:sz w:val="24"/>
+      <w:szCs w:val="24"/>
+      <w:lang w:val="en-GB" w:eastAsia="sv-SE"/>
+    </w:rPr>
+  </w:style>
+  <w:style w:type="paragraph" w:customStyle="1" w:styleId="Poem-HeadingDAISY">
+    <w:name w:val="Poem - Heading (DAISY)"/>
+    <w:basedOn w:val="Normal"/>
+    <w:next w:val="Normal"/>
+    <w:rsid w:val="00186418"/>
+    <w:pPr>
+      <w:spacing w:before="360" w:after="240"/>
+      <w:ind w:left="1701" w:right="1701"/>
+      <w:contextualSpacing/>
+      <w:jc w:val="left"/>
+    </w:pPr>
+    <w:rPr>
+      <w:b/>
+      <w:color w:val="808000"/>
+      <w:sz w:val="24"/>
+      <w:szCs w:val="24"/>
+      <w:lang w:val="en-GB" w:eastAsia="sv-SE"/>
+    </w:rPr>
+  </w:style>
+  <w:style w:type="paragraph" w:customStyle="1" w:styleId="Poem-TitleDAISY">
+    <w:name w:val="Poem - Title (DAISY)"/>
+    <w:basedOn w:val="Normal"/>
+    <w:next w:val="Normal"/>
+    <w:rsid w:val="00186418"/>
+    <w:pPr>
+      <w:spacing w:before="360" w:after="240"/>
+      <w:ind w:left="1701" w:right="1701"/>
+      <w:contextualSpacing/>
+      <w:jc w:val="left"/>
+    </w:pPr>
+    <w:rPr>
+      <w:color w:val="808000"/>
+      <w:sz w:val="32"/>
+      <w:szCs w:val="24"/>
+      <w:lang w:val="en-GB" w:eastAsia="sv-SE"/>
+    </w:rPr>
+  </w:style>
+  <w:style w:type="paragraph" w:customStyle="1" w:styleId="PoemDAISY">
+    <w:name w:val="Poem (DAISY)"/>
+    <w:basedOn w:val="Normal"/>
+    <w:rsid w:val="00186418"/>
+    <w:pPr>
+      <w:spacing w:before="240" w:after="240"/>
+      <w:ind w:left="1701" w:right="1701"/>
+      <w:contextualSpacing/>
+      <w:jc w:val="left"/>
+    </w:pPr>
+    <w:rPr>
+      <w:rFonts w:ascii="Times New Roman" w:hAnsi="Times New Roman"/>
+      <w:color w:val="808000"/>
+      <w:sz w:val="24"/>
+      <w:szCs w:val="24"/>
+      <w:lang w:val="en-GB" w:eastAsia="sv-SE"/>
+    </w:rPr>
+  </w:style>
+  <w:style w:type="paragraph" w:customStyle="1" w:styleId="Prodnote-OptionalDAISY">
+    <w:name w:val="Prodnote - Optional (DAISY)"/>
+    <w:basedOn w:val="Normal"/>
+    <w:rsid w:val="00186418"/>
+    <w:pPr>
+      <w:pBdr>
+        <w:top w:val="single" w:sz="4" w:space="1" w:color="auto" w:shadow="1"/>
+        <w:left w:val="single" w:sz="4" w:space="4" w:color="auto" w:shadow="1"/>
+        <w:bottom w:val="single" w:sz="4" w:space="1" w:color="auto" w:shadow="1"/>
+        <w:right w:val="single" w:sz="4" w:space="4" w:color="auto" w:shadow="1"/>
+      </w:pBdr>
+      <w:shd w:val="clear" w:color="auto" w:fill="99CCFF"/>
+      <w:spacing w:before="0" w:after="120"/>
+      <w:ind w:left="567" w:right="567"/>
+      <w:jc w:val="left"/>
+    </w:pPr>
+    <w:rPr>
+      <w:rFonts w:ascii="Times New Roman" w:hAnsi="Times New Roman"/>
+      <w:color w:val="auto"/>
+      <w:sz w:val="24"/>
+      <w:szCs w:val="24"/>
+      <w:lang w:val="en-GB" w:eastAsia="sv-SE"/>
+    </w:rPr>
+  </w:style>
+  <w:style w:type="paragraph" w:customStyle="1" w:styleId="Prodnote-RequiredDAISY">
+    <w:name w:val="Prodnote - Required (DAISY)"/>
+    <w:basedOn w:val="Normal"/>
+    <w:rsid w:val="00186418"/>
+    <w:pPr>
+      <w:pBdr>
+        <w:top w:val="single" w:sz="4" w:space="1" w:color="auto" w:shadow="1"/>
+        <w:left w:val="single" w:sz="4" w:space="4" w:color="auto" w:shadow="1"/>
+        <w:bottom w:val="single" w:sz="4" w:space="1" w:color="auto" w:shadow="1"/>
+        <w:right w:val="single" w:sz="4" w:space="4" w:color="auto" w:shadow="1"/>
+      </w:pBdr>
+      <w:shd w:val="clear" w:color="auto" w:fill="FFCC00"/>
+      <w:spacing w:before="0" w:after="120"/>
+      <w:ind w:left="567" w:right="567"/>
+      <w:jc w:val="left"/>
+    </w:pPr>
+    <w:rPr>
+      <w:rFonts w:ascii="Times New Roman" w:hAnsi="Times New Roman"/>
+      <w:color w:val="auto"/>
+      <w:sz w:val="24"/>
+      <w:szCs w:val="24"/>
+      <w:lang w:val="en-GB" w:eastAsia="sv-SE"/>
+    </w:rPr>
+  </w:style>
+  <w:style w:type="character" w:customStyle="1" w:styleId="QuotationDAISY">
+    <w:name w:val="Quotation (DAISY)"/>
+    <w:basedOn w:val="Policepardfaut"/>
+    <w:rsid w:val="00186418"/>
+    <w:rPr>
+      <w:i/>
+      <w:lang w:val="en-GB"/>
+    </w:rPr>
+  </w:style>
+  <w:style w:type="paragraph" w:customStyle="1" w:styleId="RearmatterDAISY">
+    <w:name w:val="Rearmatter (DAISY)"/>
+    <w:link w:val="RearmatterDAISYChar"/>
+    <w:qFormat/>
+    <w:rsid w:val="00186418"/>
+    <w:pPr>
+      <w:spacing w:after="0" w:line="240" w:lineRule="auto"/>
+    </w:pPr>
+    <w:rPr>
+      <w:rFonts w:ascii="Calibri" w:eastAsia="Calibri" w:hAnsi="Calibri" w:cs="Arial"/>
+    </w:rPr>
+  </w:style>
+  <w:style w:type="character" w:customStyle="1" w:styleId="RearmatterDAISYChar">
+    <w:name w:val="Rearmatter (DAISY) Char"/>
+    <w:basedOn w:val="Policepardfaut"/>
+    <w:link w:val="RearmatterDAISY"/>
+    <w:rsid w:val="00186418"/>
+    <w:rPr>
+      <w:rFonts w:ascii="Calibri" w:eastAsia="Calibri" w:hAnsi="Calibri" w:cs="Arial"/>
+    </w:rPr>
+  </w:style>
+  <w:style w:type="character" w:customStyle="1" w:styleId="SampleDAISY">
+    <w:name w:val="Sample (DAISY)"/>
+    <w:basedOn w:val="Policepardfaut"/>
+    <w:rsid w:val="00186418"/>
+    <w:rPr>
+      <w:lang w:val="en-GB"/>
+    </w:rPr>
+  </w:style>
+  <w:style w:type="character" w:customStyle="1" w:styleId="SentDAISY">
+    <w:name w:val="Sent(DAISY)"/>
+    <w:basedOn w:val="Policepardfaut"/>
+    <w:uiPriority w:val="1"/>
+    <w:qFormat/>
+    <w:rsid w:val="00186418"/>
+    <w:rPr>
+      <w:rFonts w:ascii="Calibri" w:hAnsi="Calibri"/>
+      <w:color w:val="984806"/>
+      <w:sz w:val="24"/>
+    </w:rPr>
+  </w:style>
+  <w:style w:type="paragraph" w:customStyle="1" w:styleId="Sidebar-OptionalDAISY">
+    <w:name w:val="Sidebar - Optional (DAISY)"/>
+    <w:basedOn w:val="Normal"/>
+    <w:qFormat/>
+    <w:rsid w:val="00186418"/>
+    <w:pPr>
+      <w:pBdr>
+        <w:top w:val="single" w:sz="24" w:space="1" w:color="FFC000"/>
+        <w:left w:val="single" w:sz="24" w:space="4" w:color="FFC000"/>
+        <w:bottom w:val="single" w:sz="24" w:space="1" w:color="FFC000"/>
+        <w:right w:val="single" w:sz="24" w:space="4" w:color="FFC000"/>
+      </w:pBdr>
+      <w:spacing w:before="120" w:after="120"/>
+      <w:ind w:left="720" w:right="720"/>
+      <w:contextualSpacing/>
+      <w:jc w:val="left"/>
+    </w:pPr>
+    <w:rPr>
+      <w:rFonts w:asciiTheme="minorHAnsi" w:eastAsia="Calibri" w:hAnsiTheme="minorHAnsi" w:cs="Arial"/>
+      <w:color w:val="000000" w:themeColor="text1"/>
+      <w:sz w:val="22"/>
+      <w:szCs w:val="22"/>
+    </w:rPr>
+  </w:style>
+  <w:style w:type="paragraph" w:customStyle="1" w:styleId="Sidebar-RequiredDAISY">
+    <w:name w:val="Sidebar - Required (DAISY)"/>
+    <w:basedOn w:val="Normal"/>
+    <w:qFormat/>
+    <w:rsid w:val="00186418"/>
+    <w:pPr>
+      <w:pBdr>
+        <w:top w:val="single" w:sz="24" w:space="1" w:color="C00000"/>
+        <w:left w:val="single" w:sz="24" w:space="4" w:color="C00000"/>
+        <w:bottom w:val="single" w:sz="24" w:space="1" w:color="C00000"/>
+        <w:right w:val="single" w:sz="24" w:space="4" w:color="C00000"/>
+      </w:pBdr>
+      <w:spacing w:before="120" w:after="120"/>
+      <w:ind w:left="720" w:right="720"/>
+      <w:contextualSpacing/>
+      <w:jc w:val="left"/>
+    </w:pPr>
+    <w:rPr>
+      <w:rFonts w:asciiTheme="minorHAnsi" w:eastAsia="Calibri" w:hAnsiTheme="minorHAnsi" w:cs="Arial"/>
+      <w:color w:val="000000" w:themeColor="text1"/>
+      <w:sz w:val="22"/>
+      <w:szCs w:val="22"/>
+    </w:rPr>
+  </w:style>
+  <w:style w:type="paragraph" w:customStyle="1" w:styleId="Sidebarheader-OptionalDAISY">
+    <w:name w:val="Sidebar header - Optional (DAISY)"/>
+    <w:basedOn w:val="Sidebar-OptionalDAISY"/>
+    <w:next w:val="Sidebar-OptionalDAISY"/>
+    <w:qFormat/>
+    <w:rsid w:val="00186418"/>
+    <w:rPr>
+      <w:b/>
+      <w:sz w:val="28"/>
+      <w:u w:val="single"/>
+    </w:rPr>
+  </w:style>
+  <w:style w:type="paragraph" w:customStyle="1" w:styleId="Sidebarheader-RequiredDAISY">
+    <w:name w:val="Sidebar header - Required (DAISY)"/>
+    <w:basedOn w:val="Sidebar-RequiredDAISY"/>
+    <w:next w:val="Sidebar-RequiredDAISY"/>
+    <w:qFormat/>
+    <w:rsid w:val="00186418"/>
+    <w:rPr>
+      <w:b/>
+      <w:sz w:val="28"/>
+      <w:u w:val="single"/>
+    </w:rPr>
+  </w:style>
+  <w:style w:type="character" w:customStyle="1" w:styleId="SpanDAISY">
+    <w:name w:val="Span(DAISY)"/>
+    <w:basedOn w:val="Policepardfaut"/>
+    <w:uiPriority w:val="1"/>
+    <w:qFormat/>
+    <w:rsid w:val="00186418"/>
+    <w:rPr>
+      <w:rFonts w:ascii="Arial" w:hAnsi="Arial"/>
+      <w:color w:val="1F497D"/>
+      <w:sz w:val="20"/>
+    </w:rPr>
+  </w:style>
+  <w:style w:type="paragraph" w:customStyle="1" w:styleId="Table-CaptionDAISY">
+    <w:name w:val="Table - Caption (DAISY)"/>
+    <w:basedOn w:val="Normal"/>
+    <w:next w:val="Normal"/>
+    <w:rsid w:val="00186418"/>
+    <w:pPr>
+      <w:spacing w:before="0"/>
+      <w:jc w:val="left"/>
+    </w:pPr>
+    <w:rPr>
+      <w:b/>
+      <w:color w:val="333333"/>
+      <w:sz w:val="20"/>
+      <w:szCs w:val="24"/>
+      <w:lang w:val="sv-SE" w:eastAsia="sv-SE"/>
+    </w:rPr>
+  </w:style>
+  <w:style w:type="table" w:customStyle="1" w:styleId="Table-FooterDAISY">
+    <w:name w:val="Table-Footer(DAISY)"/>
+    <w:basedOn w:val="Grilledutableau"/>
+    <w:uiPriority w:val="99"/>
+    <w:qFormat/>
+    <w:rsid w:val="00186418"/>
+    <w:pPr>
+      <w:spacing w:before="0"/>
+      <w:jc w:val="left"/>
+    </w:pPr>
+    <w:rPr>
+      <w:rFonts w:ascii="Calibri" w:eastAsia="Calibri" w:hAnsi="Calibri" w:cs="Arial"/>
+      <w:lang w:val="en-US" w:eastAsia="en-US"/>
+    </w:rPr>
+    <w:tblPr>
+      <w:tblBorders>
+        <w:top w:val="single" w:sz="4" w:space="0" w:color="000000"/>
+        <w:left w:val="single" w:sz="4" w:space="0" w:color="000000"/>
+        <w:bottom w:val="single" w:sz="4" w:space="0" w:color="000000"/>
+        <w:right w:val="single" w:sz="4" w:space="0" w:color="000000"/>
+        <w:insideH w:val="single" w:sz="4" w:space="0" w:color="000000"/>
+        <w:insideV w:val="single" w:sz="4" w:space="0" w:color="000000"/>
+      </w:tblBorders>
+    </w:tblPr>
+    <w:tblStylePr w:type="firstRow">
+      <w:pPr>
+        <w:wordWrap/>
+        <w:jc w:val="center"/>
+      </w:pPr>
+    </w:tblStylePr>
+    <w:tblStylePr w:type="lastRow">
+      <w:tblPr/>
+      <w:tcPr>
+        <w:shd w:val="clear" w:color="auto" w:fill="C2D69B"/>
+      </w:tcPr>
+    </w:tblStylePr>
+  </w:style>
+  <w:style w:type="character" w:customStyle="1" w:styleId="WordDAISY">
+    <w:name w:val="Word(DAISY)"/>
+    <w:basedOn w:val="Policepardfaut"/>
+    <w:uiPriority w:val="1"/>
+    <w:qFormat/>
+    <w:rsid w:val="00186418"/>
+    <w:rPr>
+      <w:rFonts w:ascii="Calibri" w:hAnsi="Calibri"/>
+      <w:color w:val="943634"/>
+      <w:sz w:val="24"/>
+    </w:rPr>
+  </w:style>
 </w:styles>
 </file>
 

</xml_diff>